<commit_message>
modelo.Tiempo se cambió de sexo. Ahora se llama modelo.servicio.Tiempo Terminado el apartado de excepciones
</commit_message>
<xml_diff>
--- a/docs/Excepciones.docx
+++ b/docs/Excepciones.docx
@@ -11,29 +11,111 @@
       </w:r>
     </w:p>
     <w:p>
-      <w:r>
-        <w:tab/>
-        <w:t>//TODO</w:t>
+      <w:pPr>
+        <w:pStyle w:val="Prrafodelista"/>
+        <w:numPr>
+          <w:ilvl w:val="0"/>
+          <w:numId w:val="1"/>
+        </w:numPr>
+      </w:pPr>
+      <w:proofErr w:type="spellStart"/>
+      <w:r>
+        <w:rPr>
+          <w:b/>
+        </w:rPr>
+        <w:t>ExcepcionLimitesIncorrectosEnElTerreno</w:t>
+      </w:r>
+      <w:proofErr w:type="spellEnd"/>
+      <w:r>
+        <w:t xml:space="preserve">: esta excepción salta cuando </w:t>
+      </w:r>
+      <w:r>
+        <w:t xml:space="preserve">el principio del terreno es más grande que el final. Se captura y se informa por pantalla desde </w:t>
+      </w:r>
+      <w:proofErr w:type="spellStart"/>
+      <w:proofErr w:type="gramStart"/>
+      <w:r>
+        <w:t>JOptionPane.showMessageDialog</w:t>
+      </w:r>
+      <w:proofErr w:type="spellEnd"/>
+      <w:r>
+        <w:t>(</w:t>
+      </w:r>
+      <w:proofErr w:type="gramEnd"/>
+      <w:r>
+        <w:t>…).</w:t>
       </w:r>
     </w:p>
     <w:p>
-      <w:r>
-        <w:t>//</w:t>
-      </w:r>
-      <w:r>
-        <w:tab/>
-      </w:r>
-      <w:r>
-        <w:t>Explicar cuándo saltan y, si hay que hacer algo al respecto, qué hacer.</w:t>
+      <w:pPr>
+        <w:pStyle w:val="Prrafodelista"/>
+        <w:numPr>
+          <w:ilvl w:val="0"/>
+          <w:numId w:val="1"/>
+        </w:numPr>
+      </w:pPr>
+      <w:proofErr w:type="spellStart"/>
+      <w:r>
+        <w:rPr>
+          <w:b/>
+        </w:rPr>
+        <w:t>ExcepcionPistaFinalizada</w:t>
+      </w:r>
+      <w:proofErr w:type="spellEnd"/>
+      <w:r>
+        <w:rPr>
+          <w:b/>
+        </w:rPr>
+        <w:t>:</w:t>
+      </w:r>
+      <w:r>
+        <w:t xml:space="preserve"> la lanza</w:t>
+      </w:r>
+      <w:r>
+        <w:t xml:space="preserve"> </w:t>
+      </w:r>
+      <w:proofErr w:type="spellStart"/>
+      <w:proofErr w:type="gramStart"/>
+      <w:r>
+        <w:t>Entorno</w:t>
+      </w:r>
+      <w:r>
+        <w:t>.chequearFinDePista</w:t>
+      </w:r>
+      <w:proofErr w:type="spellEnd"/>
+      <w:r>
+        <w:t>(</w:t>
+      </w:r>
+      <w:proofErr w:type="gramEnd"/>
+      <w:r>
+        <w:t>)</w:t>
+      </w:r>
+      <w:r>
+        <w:t xml:space="preserve"> cuando termina la pista. Es obligatorio atraparla, y la atrapa el mismo Entorno, para luego llamar a </w:t>
+      </w:r>
+      <w:proofErr w:type="spellStart"/>
+      <w:r>
+        <w:t>ControladorDeCarrera.terminarCarrera</w:t>
+      </w:r>
+      <w:proofErr w:type="spellEnd"/>
+      <w:r>
+        <w:t>.</w:t>
       </w:r>
     </w:p>
     <w:p>
-      <w:r>
-        <w:t>//</w:t>
-      </w:r>
-      <w:r>
-        <w:tab/>
-        <w:t>Si es posible, análisis crítico sobre cosas que mejoraríamos sobre este tema</w:t>
+      <w:pPr>
+        <w:ind w:firstLine="708"/>
+      </w:pPr>
+      <w:r>
+        <w:t xml:space="preserve">Podríamos haber agregado excepciones para las fábricas, que informaran que lo que le pedimos no existe. En principio, sería imposible que sucediera por la forma en que está hecho, pero si agregamos una clase motor </w:t>
+      </w:r>
+      <w:proofErr w:type="spellStart"/>
+      <w:r>
+        <w:t>Solaris</w:t>
+      </w:r>
+      <w:proofErr w:type="spellEnd"/>
+      <w:r>
+        <w:t xml:space="preserve"> y nos olvidamos de agregarlo en la fábrica, nos enteraríamos que estamos trabajando con algo nulo recién al empezar la carrera.</w:t>
       </w:r>
     </w:p>
     <w:p/>
@@ -45,6 +127,127 @@
     </w:sectPr>
   </w:body>
 </w:document>
+</file>
+
+<file path=word/numbering.xml><?xml version="1.0" encoding="utf-8"?>
+<w:numbering xmlns:ve="http://schemas.openxmlformats.org/markup-compatibility/2006" xmlns:o="urn:schemas-microsoft-com:office:office" xmlns:r="http://schemas.openxmlformats.org/officeDocument/2006/relationships" xmlns:m="http://schemas.openxmlformats.org/officeDocument/2006/math" xmlns:v="urn:schemas-microsoft-com:vml" xmlns:wp="http://schemas.openxmlformats.org/drawingml/2006/wordprocessingDrawing" xmlns:w10="urn:schemas-microsoft-com:office:word" xmlns:w="http://schemas.openxmlformats.org/wordprocessingml/2006/main" xmlns:wne="http://schemas.microsoft.com/office/word/2006/wordml">
+  <w:abstractNum w:abstractNumId="0">
+    <w:nsid w:val="034E6ADA"/>
+    <w:multiLevelType w:val="hybridMultilevel"/>
+    <w:tmpl w:val="D0FE4DAA"/>
+    <w:lvl w:ilvl="0" w:tplc="2C0A0001">
+      <w:start w:val="1"/>
+      <w:numFmt w:val="bullet"/>
+      <w:lvlText w:val=""/>
+      <w:lvlJc w:val="left"/>
+      <w:pPr>
+        <w:ind w:left="720" w:hanging="360"/>
+      </w:pPr>
+      <w:rPr>
+        <w:rFonts w:ascii="Symbol" w:hAnsi="Symbol" w:hint="default"/>
+      </w:rPr>
+    </w:lvl>
+    <w:lvl w:ilvl="1" w:tplc="2C0A0003" w:tentative="1">
+      <w:start w:val="1"/>
+      <w:numFmt w:val="bullet"/>
+      <w:lvlText w:val="o"/>
+      <w:lvlJc w:val="left"/>
+      <w:pPr>
+        <w:ind w:left="1440" w:hanging="360"/>
+      </w:pPr>
+      <w:rPr>
+        <w:rFonts w:ascii="Courier New" w:hAnsi="Courier New" w:cs="Courier New" w:hint="default"/>
+      </w:rPr>
+    </w:lvl>
+    <w:lvl w:ilvl="2" w:tplc="2C0A0005" w:tentative="1">
+      <w:start w:val="1"/>
+      <w:numFmt w:val="bullet"/>
+      <w:lvlText w:val=""/>
+      <w:lvlJc w:val="left"/>
+      <w:pPr>
+        <w:ind w:left="2160" w:hanging="360"/>
+      </w:pPr>
+      <w:rPr>
+        <w:rFonts w:ascii="Wingdings" w:hAnsi="Wingdings" w:hint="default"/>
+      </w:rPr>
+    </w:lvl>
+    <w:lvl w:ilvl="3" w:tplc="2C0A0001" w:tentative="1">
+      <w:start w:val="1"/>
+      <w:numFmt w:val="bullet"/>
+      <w:lvlText w:val=""/>
+      <w:lvlJc w:val="left"/>
+      <w:pPr>
+        <w:ind w:left="2880" w:hanging="360"/>
+      </w:pPr>
+      <w:rPr>
+        <w:rFonts w:ascii="Symbol" w:hAnsi="Symbol" w:hint="default"/>
+      </w:rPr>
+    </w:lvl>
+    <w:lvl w:ilvl="4" w:tplc="2C0A0003" w:tentative="1">
+      <w:start w:val="1"/>
+      <w:numFmt w:val="bullet"/>
+      <w:lvlText w:val="o"/>
+      <w:lvlJc w:val="left"/>
+      <w:pPr>
+        <w:ind w:left="3600" w:hanging="360"/>
+      </w:pPr>
+      <w:rPr>
+        <w:rFonts w:ascii="Courier New" w:hAnsi="Courier New" w:cs="Courier New" w:hint="default"/>
+      </w:rPr>
+    </w:lvl>
+    <w:lvl w:ilvl="5" w:tplc="2C0A0005" w:tentative="1">
+      <w:start w:val="1"/>
+      <w:numFmt w:val="bullet"/>
+      <w:lvlText w:val=""/>
+      <w:lvlJc w:val="left"/>
+      <w:pPr>
+        <w:ind w:left="4320" w:hanging="360"/>
+      </w:pPr>
+      <w:rPr>
+        <w:rFonts w:ascii="Wingdings" w:hAnsi="Wingdings" w:hint="default"/>
+      </w:rPr>
+    </w:lvl>
+    <w:lvl w:ilvl="6" w:tplc="2C0A0001" w:tentative="1">
+      <w:start w:val="1"/>
+      <w:numFmt w:val="bullet"/>
+      <w:lvlText w:val=""/>
+      <w:lvlJc w:val="left"/>
+      <w:pPr>
+        <w:ind w:left="5040" w:hanging="360"/>
+      </w:pPr>
+      <w:rPr>
+        <w:rFonts w:ascii="Symbol" w:hAnsi="Symbol" w:hint="default"/>
+      </w:rPr>
+    </w:lvl>
+    <w:lvl w:ilvl="7" w:tplc="2C0A0003" w:tentative="1">
+      <w:start w:val="1"/>
+      <w:numFmt w:val="bullet"/>
+      <w:lvlText w:val="o"/>
+      <w:lvlJc w:val="left"/>
+      <w:pPr>
+        <w:ind w:left="5760" w:hanging="360"/>
+      </w:pPr>
+      <w:rPr>
+        <w:rFonts w:ascii="Courier New" w:hAnsi="Courier New" w:cs="Courier New" w:hint="default"/>
+      </w:rPr>
+    </w:lvl>
+    <w:lvl w:ilvl="8" w:tplc="2C0A0005" w:tentative="1">
+      <w:start w:val="1"/>
+      <w:numFmt w:val="bullet"/>
+      <w:lvlText w:val=""/>
+      <w:lvlJc w:val="left"/>
+      <w:pPr>
+        <w:ind w:left="6480" w:hanging="360"/>
+      </w:pPr>
+      <w:rPr>
+        <w:rFonts w:ascii="Wingdings" w:hAnsi="Wingdings" w:hint="default"/>
+      </w:rPr>
+    </w:lvl>
+  </w:abstractNum>
+  <w:num w:numId="1">
+    <w:abstractNumId w:val="0"/>
+  </w:num>
+</w:numbering>
 </file>
 
 <file path=word/styles.xml><?xml version="1.0" encoding="utf-8"?>
@@ -313,6 +516,17 @@
       <w:szCs w:val="52"/>
     </w:rPr>
   </w:style>
+  <w:style w:type="paragraph" w:styleId="Prrafodelista">
+    <w:name w:val="List Paragraph"/>
+    <w:basedOn w:val="Normal"/>
+    <w:uiPriority w:val="34"/>
+    <w:qFormat/>
+    <w:rsid w:val="00B76985"/>
+    <w:pPr>
+      <w:ind w:left="720"/>
+      <w:contextualSpacing/>
+    </w:pPr>
+  </w:style>
 </w:styles>
 </file>
 
@@ -597,4 +811,16 @@
   <a:objectDefaults/>
   <a:extraClrSchemeLst/>
 </a:theme>
+</file>
+
+<file path=customXml/item1.xml><?xml version="1.0" encoding="utf-8"?>
+<b:Sources xmlns:b="http://schemas.openxmlformats.org/officeDocument/2006/bibliography" xmlns="http://schemas.openxmlformats.org/officeDocument/2006/bibliography" SelectedStyle="" StyleName=""/>
+</file>
+
+<file path=customXml/itemProps1.xml><?xml version="1.0" encoding="utf-8"?>
+<ds:datastoreItem xmlns:ds="http://schemas.openxmlformats.org/officeDocument/2006/customXml" ds:itemID="{AF8C9679-4731-4DC2-981D-592E3C8CC04A}">
+  <ds:schemaRefs>
+    <ds:schemaRef ds:uri="http://schemas.openxmlformats.org/officeDocument/2006/bibliography"/>
+  </ds:schemaRefs>
+</ds:datastoreItem>
 </file>
</xml_diff>